<commit_message>
Editted Documentation Added Orientation 130821
</commit_message>
<xml_diff>
--- a/Dokumentation/Dokumentation.docx
+++ b/Dokumentation/Dokumentation.docx
@@ -1,6 +1,6 @@
 
 <file path=word/document.xml><?xml version="1.0" encoding="utf-8"?>
-<w:document xmlns:wpc="http://schemas.microsoft.com/office/word/2010/wordprocessingCanvas" xmlns:cx="http://schemas.microsoft.com/office/drawing/2014/chartex" xmlns:cx1="http://schemas.microsoft.com/office/drawing/2015/9/8/chartex" xmlns:cx2="http://schemas.microsoft.com/office/drawing/2015/10/21/chartex" xmlns:cx3="http://schemas.microsoft.com/office/drawing/2016/5/9/chartex" xmlns:cx4="http://schemas.microsoft.com/office/drawing/2016/5/10/chartex" xmlns:cx5="http://schemas.microsoft.com/office/drawing/2016/5/11/chartex" xmlns:cx6="http://schemas.microsoft.com/office/drawing/2016/5/12/chartex" xmlns:cx7="http://schemas.microsoft.com/office/drawing/2016/5/13/chartex" xmlns:cx8="http://schemas.microsoft.com/office/drawing/2016/5/14/chartex" xmlns:mc="http://schemas.openxmlformats.org/markup-compatibility/2006" xmlns:aink="http://schemas.microsoft.com/office/drawing/2016/ink" xmlns:am3d="http://schemas.microsoft.com/office/drawing/2017/model3d" xmlns:o="urn:schemas-microsoft-com:office:office" xmlns:r="http://schemas.openxmlformats.org/officeDocument/2006/relationships" xmlns:m="http://schemas.openxmlformats.org/officeDocument/2006/math" xmlns:v="urn:schemas-microsoft-com:vml" xmlns:wp14="http://schemas.microsoft.com/office/word/2010/wordprocessingDrawing" xmlns:wp="http://schemas.openxmlformats.org/drawingml/2006/wordprocessingDrawing" xmlns:w10="urn:schemas-microsoft-com:office:word" xmlns:w="http://schemas.openxmlformats.org/wordprocessingml/2006/main" xmlns:w14="http://schemas.microsoft.com/office/word/2010/wordml" xmlns:w15="http://schemas.microsoft.com/office/word/2012/wordml" xmlns:w16cex="http://schemas.microsoft.com/office/word/2018/wordml/cex" xmlns:w16cid="http://schemas.microsoft.com/office/word/2016/wordml/cid" xmlns:w16="http://schemas.microsoft.com/office/word/2018/wordml" xmlns:w16se="http://schemas.microsoft.com/office/word/2015/wordml/symex" xmlns:wpg="http://schemas.microsoft.com/office/word/2010/wordprocessingGroup" xmlns:wpi="http://schemas.microsoft.com/office/word/2010/wordprocessingInk" xmlns:wne="http://schemas.microsoft.com/office/word/2006/wordml" xmlns:wps="http://schemas.microsoft.com/office/word/2010/wordprocessingShape" mc:Ignorable="w14 w15 w16se w16cid w16 w16cex wp14">
+<w:document xmlns:wpc="http://schemas.microsoft.com/office/word/2010/wordprocessingCanvas" xmlns:cx="http://schemas.microsoft.com/office/drawing/2014/chartex" xmlns:cx1="http://schemas.microsoft.com/office/drawing/2015/9/8/chartex" xmlns:cx2="http://schemas.microsoft.com/office/drawing/2015/10/21/chartex" xmlns:cx3="http://schemas.microsoft.com/office/drawing/2016/5/9/chartex" xmlns:cx4="http://schemas.microsoft.com/office/drawing/2016/5/10/chartex" xmlns:cx5="http://schemas.microsoft.com/office/drawing/2016/5/11/chartex" xmlns:cx6="http://schemas.microsoft.com/office/drawing/2016/5/12/chartex" xmlns:cx7="http://schemas.microsoft.com/office/drawing/2016/5/13/chartex" xmlns:cx8="http://schemas.microsoft.com/office/drawing/2016/5/14/chartex" xmlns:mc="http://schemas.openxmlformats.org/markup-compatibility/2006" xmlns:aink="http://schemas.microsoft.com/office/drawing/2016/ink" xmlns:am3d="http://schemas.microsoft.com/office/drawing/2017/model3d" xmlns:o="urn:schemas-microsoft-com:office:office" xmlns:r="http://schemas.openxmlformats.org/officeDocument/2006/relationships" xmlns:m="http://schemas.openxmlformats.org/officeDocument/2006/math" xmlns:v="urn:schemas-microsoft-com:vml" xmlns:wp14="http://schemas.microsoft.com/office/word/2010/wordprocessingDrawing" xmlns:wp="http://schemas.openxmlformats.org/drawingml/2006/wordprocessingDrawing" xmlns:w10="urn:schemas-microsoft-com:office:word" xmlns:w="http://schemas.openxmlformats.org/wordprocessingml/2006/main" xmlns:w14="http://schemas.microsoft.com/office/word/2010/wordml" xmlns:w15="http://schemas.microsoft.com/office/word/2012/wordml" xmlns:w16cex="http://schemas.microsoft.com/office/word/2018/wordml/cex" xmlns:w16cid="http://schemas.microsoft.com/office/word/2016/wordml/cid" xmlns:w16="http://schemas.microsoft.com/office/word/2018/wordml" xmlns:w16sdtdh="http://schemas.microsoft.com/office/word/2020/wordml/sdtdatahash" xmlns:w16se="http://schemas.microsoft.com/office/word/2015/wordml/symex" xmlns:wpg="http://schemas.microsoft.com/office/word/2010/wordprocessingGroup" xmlns:wpi="http://schemas.microsoft.com/office/word/2010/wordprocessingInk" xmlns:wne="http://schemas.microsoft.com/office/word/2006/wordml" xmlns:wps="http://schemas.microsoft.com/office/word/2010/wordprocessingShape" mc:Ignorable="w14 w15 w16se w16cid w16 w16cex w16sdtdh wp14">
   <w:body>
     <w:sdt>
       <w:sdtPr>
@@ -1188,6 +1188,9 @@
         <w:spacing w:line="240" w:lineRule="auto"/>
       </w:pPr>
       <w:r>
+        <w:rPr>
+          <w:highlight w:val="green"/>
+        </w:rPr>
         <w:t>1: Eleven kan udvikle en simpel app til mobile enheder.</w:t>
       </w:r>
     </w:p>
@@ -1196,30 +1199,77 @@
         <w:spacing w:line="240" w:lineRule="auto"/>
       </w:pPr>
       <w:r>
-        <w:t>2: Eleven kan redegøre for filstrukturen i et native app-projekt i udviklingsværktøjet.</w:t>
-      </w:r>
-    </w:p>
-    <w:p>
-      <w:pPr>
-        <w:spacing w:line="240" w:lineRule="auto"/>
-      </w:pPr>
-      <w:r>
-        <w:t>3: Eleven kan redegøre for en app's Life Cycle, dvs. hvilke metoder der udføres når en app startes, skjules, vises og afsluttes.</w:t>
-      </w:r>
-    </w:p>
-    <w:p>
-      <w:pPr>
-        <w:spacing w:line="240" w:lineRule="auto"/>
-      </w:pPr>
-      <w:r>
+        <w:rPr>
+          <w:highlight w:val="green"/>
+        </w:rPr>
+        <w:t xml:space="preserve">2: Eleven kan redegøre for filstrukturen i et </w:t>
+      </w:r>
+      <w:proofErr w:type="spellStart"/>
+      <w:r>
+        <w:rPr>
+          <w:highlight w:val="green"/>
+        </w:rPr>
+        <w:t>native</w:t>
+      </w:r>
+      <w:proofErr w:type="spellEnd"/>
+      <w:r>
+        <w:rPr>
+          <w:highlight w:val="green"/>
+        </w:rPr>
+        <w:t xml:space="preserve"> app-projekt i udviklingsværktøjet.</w:t>
+      </w:r>
+    </w:p>
+    <w:p>
+      <w:pPr>
+        <w:spacing w:line="240" w:lineRule="auto"/>
+      </w:pPr>
+      <w:r>
+        <w:t xml:space="preserve">3: Eleven kan redegøre for en </w:t>
+      </w:r>
+      <w:proofErr w:type="spellStart"/>
+      <w:proofErr w:type="gramStart"/>
+      <w:r>
+        <w:t>app's</w:t>
+      </w:r>
+      <w:proofErr w:type="spellEnd"/>
+      <w:proofErr w:type="gramEnd"/>
+      <w:r>
+        <w:t xml:space="preserve"> Life </w:t>
+      </w:r>
+      <w:proofErr w:type="spellStart"/>
+      <w:r>
+        <w:t>Cycle</w:t>
+      </w:r>
+      <w:proofErr w:type="spellEnd"/>
+      <w:r>
+        <w:t>, dvs. hvilke metoder der udføres når en app startes, skjules, vises og afsluttes.</w:t>
+      </w:r>
+    </w:p>
+    <w:p>
+      <w:pPr>
+        <w:spacing w:line="240" w:lineRule="auto"/>
+        <w:rPr>
+          <w:highlight w:val="green"/>
+        </w:rPr>
+      </w:pPr>
+      <w:r>
+        <w:rPr>
+          <w:highlight w:val="green"/>
+        </w:rPr>
         <w:t>4: Eleven kan programmere en simpel brugerflade, eksempelvis en knap og et tekstfelt.</w:t>
       </w:r>
     </w:p>
     <w:p>
       <w:pPr>
         <w:spacing w:line="240" w:lineRule="auto"/>
-      </w:pPr>
-      <w:r>
+        <w:rPr>
+          <w:highlight w:val="green"/>
+        </w:rPr>
+      </w:pPr>
+      <w:r>
+        <w:rPr>
+          <w:highlight w:val="green"/>
+        </w:rPr>
         <w:t>5: Eleven kan med et grafisk værktøj designe en brugerflade med de mest almindelige elementer.</w:t>
       </w:r>
     </w:p>
@@ -1228,6 +1278,9 @@
         <w:spacing w:line="240" w:lineRule="auto"/>
       </w:pPr>
       <w:r>
+        <w:rPr>
+          <w:highlight w:val="green"/>
+        </w:rPr>
         <w:t>6: Eleven kan redegøre for og anvende relevante eventhandlers for brugerfladen.</w:t>
       </w:r>
     </w:p>
@@ -1236,6 +1289,9 @@
         <w:spacing w:line="240" w:lineRule="auto"/>
       </w:pPr>
       <w:r>
+        <w:rPr>
+          <w:highlight w:val="yellow"/>
+        </w:rPr>
         <w:t>7: Eleven kan via programkode starte andre programmer/processer på enheden f.eks. en browser.</w:t>
       </w:r>
     </w:p>
@@ -1252,22 +1308,37 @@
         <w:spacing w:line="240" w:lineRule="auto"/>
       </w:pPr>
       <w:r>
+        <w:rPr>
+          <w:highlight w:val="green"/>
+        </w:rPr>
         <w:t>9: Eleven kan oprette forskellige brugerflader i samme app, hvor der kan overføres data imellem disse.</w:t>
       </w:r>
     </w:p>
     <w:p>
       <w:pPr>
         <w:spacing w:line="240" w:lineRule="auto"/>
-      </w:pPr>
-      <w:r>
+        <w:rPr>
+          <w:highlight w:val="green"/>
+        </w:rPr>
+      </w:pPr>
+      <w:r>
+        <w:rPr>
+          <w:highlight w:val="green"/>
+        </w:rPr>
         <w:t>10: Eleven kan beskrive de væsentligste forskelle på udviklingsmiljøer til forskellige mobil-platforme.</w:t>
       </w:r>
     </w:p>
     <w:p>
       <w:pPr>
         <w:spacing w:line="240" w:lineRule="auto"/>
-      </w:pPr>
-      <w:r>
+        <w:rPr>
+          <w:highlight w:val="green"/>
+        </w:rPr>
+      </w:pPr>
+      <w:r>
+        <w:rPr>
+          <w:highlight w:val="green"/>
+        </w:rPr>
         <w:t>11: Eleven kan dokumentere og kommentere sin kode.</w:t>
       </w:r>
     </w:p>
@@ -1276,6 +1347,9 @@
         <w:spacing w:line="240" w:lineRule="auto"/>
       </w:pPr>
       <w:r>
+        <w:rPr>
+          <w:highlight w:val="green"/>
+        </w:rPr>
         <w:t>12: Eleven kan gennem en brugertest dokumentere funktionaliteten og brugeroplevelsen i en udviklet app.</w:t>
       </w:r>
     </w:p>
@@ -1295,6 +1369,9 @@
         <w:spacing w:line="240" w:lineRule="auto"/>
       </w:pPr>
       <w:r>
+        <w:rPr>
+          <w:highlight w:val="green"/>
+        </w:rPr>
         <w:t>1: Eleven kan udvikle en appløsning, der kan afvikles på forskellige mobile platformsteknologier.</w:t>
       </w:r>
     </w:p>
@@ -1303,6 +1380,9 @@
         <w:spacing w:line="240" w:lineRule="auto"/>
       </w:pPr>
       <w:r>
+        <w:rPr>
+          <w:highlight w:val="green"/>
+        </w:rPr>
         <w:t>2: Eleven kan installere, konfigurere og anvende et cross-platformsudviklingsmiljø.</w:t>
       </w:r>
     </w:p>
@@ -1311,6 +1391,9 @@
         <w:spacing w:line="240" w:lineRule="auto"/>
       </w:pPr>
       <w:r>
+        <w:rPr>
+          <w:highlight w:val="green"/>
+        </w:rPr>
         <w:t>3: Eleven kan programmere en appløsning med menuer.</w:t>
       </w:r>
     </w:p>
@@ -1319,6 +1402,9 @@
         <w:spacing w:line="240" w:lineRule="auto"/>
       </w:pPr>
       <w:r>
+        <w:rPr>
+          <w:highlight w:val="green"/>
+        </w:rPr>
         <w:t>4: Eleven kan programmere en appløsning, der kan vise dynamisk oprettede lister på skærmen og reagere på brugerens valg.</w:t>
       </w:r>
     </w:p>
@@ -1327,23 +1413,74 @@
         <w:spacing w:line="240" w:lineRule="auto"/>
       </w:pPr>
       <w:r>
-        <w:t>5: Eleven kan programmere en appløsning, der kan gemme persistent data lokalt på enheden.</w:t>
-      </w:r>
-    </w:p>
-    <w:p>
-      <w:pPr>
-        <w:spacing w:line="240" w:lineRule="auto"/>
-      </w:pPr>
-      <w:r>
-        <w:t>6: Eleven kan programmere en appløsning, der kan anvende enhedens sensorer f.eks. gyroskop, accelerometer, temperatur osv.</w:t>
-      </w:r>
-    </w:p>
-    <w:p>
-      <w:pPr>
-        <w:spacing w:line="240" w:lineRule="auto"/>
-      </w:pPr>
-      <w:r>
-        <w:t>7: Eleven kan tilpasse en responsiv brugerflade, der kan orientere sig efter landskab eller portræt.</w:t>
+        <w:rPr>
+          <w:highlight w:val="yellow"/>
+        </w:rPr>
+        <w:t xml:space="preserve">5: Eleven kan programmere en appløsning, der kan gemme </w:t>
+      </w:r>
+      <w:proofErr w:type="spellStart"/>
+      <w:r>
+        <w:rPr>
+          <w:highlight w:val="yellow"/>
+        </w:rPr>
+        <w:t>persistent</w:t>
+      </w:r>
+      <w:proofErr w:type="spellEnd"/>
+      <w:r>
+        <w:rPr>
+          <w:highlight w:val="yellow"/>
+        </w:rPr>
+        <w:t xml:space="preserve"> data lokalt på enheden.</w:t>
+      </w:r>
+    </w:p>
+    <w:p>
+      <w:pPr>
+        <w:spacing w:line="240" w:lineRule="auto"/>
+      </w:pPr>
+      <w:r>
+        <w:rPr>
+          <w:highlight w:val="green"/>
+        </w:rPr>
+        <w:t xml:space="preserve">6: Eleven kan programmere en appløsning, der kan anvende enhedens sensorer f.eks. gyroskop, </w:t>
+      </w:r>
+      <w:proofErr w:type="spellStart"/>
+      <w:r>
+        <w:rPr>
+          <w:highlight w:val="green"/>
+        </w:rPr>
+        <w:t>accelerometer</w:t>
+      </w:r>
+      <w:proofErr w:type="spellEnd"/>
+      <w:r>
+        <w:rPr>
+          <w:highlight w:val="green"/>
+        </w:rPr>
+        <w:t>, temperatur osv.</w:t>
+      </w:r>
+    </w:p>
+    <w:p>
+      <w:pPr>
+        <w:spacing w:line="240" w:lineRule="auto"/>
+      </w:pPr>
+      <w:r>
+        <w:rPr>
+          <w:highlight w:val="yellow"/>
+        </w:rPr>
+        <w:t xml:space="preserve">7: Eleven kan tilpasse en </w:t>
+      </w:r>
+      <w:proofErr w:type="spellStart"/>
+      <w:r>
+        <w:rPr>
+          <w:highlight w:val="yellow"/>
+        </w:rPr>
+        <w:t>responsiv</w:t>
+      </w:r>
+      <w:proofErr w:type="spellEnd"/>
+      <w:r>
+        <w:rPr>
+          <w:highlight w:val="yellow"/>
+        </w:rPr>
+        <w:t xml:space="preserve"> brugerflade, der kan orientere sig efter landskab eller portræt.</w:t>
       </w:r>
     </w:p>
     <w:p>
@@ -1359,6 +1496,9 @@
         <w:spacing w:line="240" w:lineRule="auto"/>
       </w:pPr>
       <w:r>
+        <w:rPr>
+          <w:highlight w:val="yellow"/>
+        </w:rPr>
         <w:t>9: Eleven kan programmatisk få et grafisk element til at bevæge sig kontinuerligt på skærmen.</w:t>
       </w:r>
     </w:p>
@@ -1367,36 +1507,73 @@
         <w:spacing w:line="240" w:lineRule="auto"/>
       </w:pPr>
       <w:r>
-        <w:t>10: Eleven kan udvikle et program, hvor sensorer, touch-skærmen og objekter, der bevæger sig, fungerer sammen på en enkel måde.</w:t>
-      </w:r>
-    </w:p>
-    <w:p>
-      <w:pPr>
-        <w:spacing w:line="240" w:lineRule="auto"/>
-      </w:pPr>
-      <w:r>
-        <w:t>11: Eleven kan benytte f.eks. Repository Pattern og Dependency Injection til minimering af afhængigheder mellem moduler.</w:t>
-      </w:r>
-    </w:p>
-    <w:p>
-      <w:pPr>
-        <w:spacing w:line="240" w:lineRule="auto"/>
-        <w:rPr>
-          <w:lang w:val="en-US"/>
-        </w:rPr>
-      </w:pPr>
-      <w:r>
-        <w:rPr>
-          <w:lang w:val="en-US"/>
-        </w:rPr>
-        <w:t>12: Eleven kan benytte Inversion of Control Pattern (f.eks. Dependency Injection).</w:t>
-      </w:r>
-    </w:p>
-    <w:p>
-      <w:pPr>
-        <w:spacing w:line="240" w:lineRule="auto"/>
-      </w:pPr>
-      <w:r>
+        <w:t xml:space="preserve">10: Eleven kan udvikle et program, hvor sensorer, </w:t>
+      </w:r>
+      <w:proofErr w:type="spellStart"/>
+      <w:r>
+        <w:t>touch-skærmen</w:t>
+      </w:r>
+      <w:proofErr w:type="spellEnd"/>
+      <w:r>
+        <w:t xml:space="preserve"> og objekter, der bevæger sig, fungerer sammen på en enkel måde.</w:t>
+      </w:r>
+    </w:p>
+    <w:p>
+      <w:pPr>
+        <w:spacing w:line="240" w:lineRule="auto"/>
+      </w:pPr>
+      <w:r>
+        <w:t xml:space="preserve">11: Eleven kan benytte f.eks. Repository Pattern og </w:t>
+      </w:r>
+      <w:proofErr w:type="spellStart"/>
+      <w:r>
+        <w:t>Dependency</w:t>
+      </w:r>
+      <w:proofErr w:type="spellEnd"/>
+      <w:r>
+        <w:t xml:space="preserve"> </w:t>
+      </w:r>
+      <w:proofErr w:type="spellStart"/>
+      <w:r>
+        <w:t>Injection</w:t>
+      </w:r>
+      <w:proofErr w:type="spellEnd"/>
+      <w:r>
+        <w:t xml:space="preserve"> til minimering af afhængigheder mellem moduler.</w:t>
+      </w:r>
+    </w:p>
+    <w:p>
+      <w:pPr>
+        <w:spacing w:line="240" w:lineRule="auto"/>
+      </w:pPr>
+      <w:r>
+        <w:t xml:space="preserve">12: Eleven kan benytte Inversion of Control Pattern (f.eks. </w:t>
+      </w:r>
+      <w:proofErr w:type="spellStart"/>
+      <w:r>
+        <w:t>Dependency</w:t>
+      </w:r>
+      <w:proofErr w:type="spellEnd"/>
+      <w:r>
+        <w:t xml:space="preserve"> </w:t>
+      </w:r>
+      <w:proofErr w:type="spellStart"/>
+      <w:r>
+        <w:t>Injection</w:t>
+      </w:r>
+      <w:proofErr w:type="spellEnd"/>
+      <w:r>
+        <w:t>).</w:t>
+      </w:r>
+    </w:p>
+    <w:p>
+      <w:pPr>
+        <w:spacing w:line="240" w:lineRule="auto"/>
+      </w:pPr>
+      <w:r>
+        <w:rPr>
+          <w:highlight w:val="green"/>
+        </w:rPr>
         <w:t>13: Eleven kan programmere en brugergrænseflade med asynkrone kald.</w:t>
       </w:r>
     </w:p>
@@ -1405,6 +1582,9 @@
         <w:spacing w:line="240" w:lineRule="auto"/>
       </w:pPr>
       <w:r>
+        <w:rPr>
+          <w:highlight w:val="green"/>
+        </w:rPr>
         <w:t>14: Eleven kan programmere asynkrone server services i forbindelse med web API.</w:t>
       </w:r>
     </w:p>
@@ -1413,6 +1593,9 @@
         <w:spacing w:line="240" w:lineRule="auto"/>
       </w:pPr>
       <w:r>
+        <w:rPr>
+          <w:highlight w:val="green"/>
+        </w:rPr>
         <w:t>15: Eleven kan gennem en brugertest dokumentere funktionaliteten og brugeroplevelsen i en udviklet appløsning.</w:t>
       </w:r>
     </w:p>
@@ -1421,6 +1604,9 @@
         <w:spacing w:line="240" w:lineRule="auto"/>
       </w:pPr>
       <w:r>
+        <w:rPr>
+          <w:highlight w:val="green"/>
+        </w:rPr>
         <w:t>16: Eleven kan redegøre for mulige sikkerhedsproblemer, der skal tages højde for i forbindelse med udvikling af appløsninger.</w:t>
       </w:r>
     </w:p>
@@ -1541,14 +1727,27 @@
                             <w:r>
                               <w:t xml:space="preserve">Figur </w:t>
                             </w:r>
-                            <w:fldSimple w:instr=" SEQ Figur \* ARABIC ">
-                              <w:r>
-                                <w:rPr>
-                                  <w:noProof/>
-                                </w:rPr>
-                                <w:t>1</w:t>
-                              </w:r>
-                            </w:fldSimple>
+                            <w:r>
+                              <w:fldChar w:fldCharType="begin"/>
+                            </w:r>
+                            <w:r>
+                              <w:instrText xml:space="preserve"> SEQ Figur \* ARABIC </w:instrText>
+                            </w:r>
+                            <w:r>
+                              <w:fldChar w:fldCharType="separate"/>
+                            </w:r>
+                            <w:r>
+                              <w:rPr>
+                                <w:noProof/>
+                              </w:rPr>
+                              <w:t>1</w:t>
+                            </w:r>
+                            <w:r>
+                              <w:rPr>
+                                <w:noProof/>
+                              </w:rPr>
+                              <w:fldChar w:fldCharType="end"/>
+                            </w:r>
                             <w:r>
                               <w:t xml:space="preserve"> Første App Design</w:t>
                             </w:r>
@@ -1569,7 +1768,11 @@
           </mc:Choice>
           <mc:Fallback>
             <w:pict>
-              <v:shape w14:anchorId="55A4042B" id="Tekstfelt 4" o:spid="_x0000_s1030" type="#_x0000_t202" style="position:absolute;margin-left:-.3pt;margin-top:210.25pt;width:95pt;height:.05pt;z-index:251662336;visibility:visible;mso-wrap-style:square;mso-wrap-distance-left:9pt;mso-wrap-distance-top:0;mso-wrap-distance-right:9pt;mso-wrap-distance-bottom:0;mso-position-horizontal:absolute;mso-position-horizontal-relative:text;mso-position-vertical:absolute;mso-position-vertical-relative:text;v-text-anchor:top" o:gfxdata="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" stroked="f">
+              <v:shapetype w14:anchorId="55A4042B" id="_x0000_t202" coordsize="21600,21600" o:spt="202" path="m,l,21600r21600,l21600,xe">
+                <v:stroke joinstyle="miter"/>
+                <v:path gradientshapeok="t" o:connecttype="rect"/>
+              </v:shapetype>
+              <v:shape id="Tekstfelt 4" o:spid="_x0000_s1030" type="#_x0000_t202" style="position:absolute;margin-left:-.3pt;margin-top:210.25pt;width:95pt;height:.05pt;z-index:251662336;visibility:visible;mso-wrap-style:square;mso-wrap-distance-left:9pt;mso-wrap-distance-top:0;mso-wrap-distance-right:9pt;mso-wrap-distance-bottom:0;mso-position-horizontal:absolute;mso-position-horizontal-relative:text;mso-position-vertical:absolute;mso-position-vertical-relative:text;v-text-anchor:top" o:gfxdata="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" stroked="f">
                 <v:textbox style="mso-fit-shape-to-text:t" inset="0,0,0,0">
                   <w:txbxContent>
                     <w:p>
@@ -1582,14 +1785,27 @@
                       <w:r>
                         <w:t xml:space="preserve">Figur </w:t>
                       </w:r>
-                      <w:fldSimple w:instr=" SEQ Figur \* ARABIC ">
-                        <w:r>
-                          <w:rPr>
-                            <w:noProof/>
-                          </w:rPr>
-                          <w:t>1</w:t>
-                        </w:r>
-                      </w:fldSimple>
+                      <w:r>
+                        <w:fldChar w:fldCharType="begin"/>
+                      </w:r>
+                      <w:r>
+                        <w:instrText xml:space="preserve"> SEQ Figur \* ARABIC </w:instrText>
+                      </w:r>
+                      <w:r>
+                        <w:fldChar w:fldCharType="separate"/>
+                      </w:r>
+                      <w:r>
+                        <w:rPr>
+                          <w:noProof/>
+                        </w:rPr>
+                        <w:t>1</w:t>
+                      </w:r>
+                      <w:r>
+                        <w:rPr>
+                          <w:noProof/>
+                        </w:rPr>
+                        <w:fldChar w:fldCharType="end"/>
+                      </w:r>
                       <w:r>
                         <w:t xml:space="preserve"> Første App Design</w:t>
                       </w:r>
@@ -1672,6 +1888,17 @@
       <w:pPr>
         <w:spacing w:line="240" w:lineRule="auto"/>
       </w:pPr>
+      <w:r>
+        <w:t>(</w:t>
+      </w:r>
+      <w:proofErr w:type="spellStart"/>
+      <w:r>
+        <w:t>Figma</w:t>
+      </w:r>
+      <w:proofErr w:type="spellEnd"/>
+      <w:r>
+        <w:t>)</w:t>
+      </w:r>
     </w:p>
     <w:p>
       <w:pPr>
@@ -1776,14 +2003,27 @@
       <w:r>
         <w:t xml:space="preserve">Figur </w:t>
       </w:r>
-      <w:fldSimple w:instr=" SEQ Figur \* ARABIC ">
-        <w:r>
-          <w:rPr>
-            <w:noProof/>
-          </w:rPr>
-          <w:t>2</w:t>
-        </w:r>
-      </w:fldSimple>
+      <w:r>
+        <w:fldChar w:fldCharType="begin"/>
+      </w:r>
+      <w:r>
+        <w:instrText xml:space="preserve"> SEQ Figur \* ARABIC </w:instrText>
+      </w:r>
+      <w:r>
+        <w:fldChar w:fldCharType="separate"/>
+      </w:r>
+      <w:r>
+        <w:rPr>
+          <w:noProof/>
+        </w:rPr>
+        <w:t>2</w:t>
+      </w:r>
+      <w:r>
+        <w:rPr>
+          <w:noProof/>
+        </w:rPr>
+        <w:fldChar w:fldCharType="end"/>
+      </w:r>
       <w:r>
         <w:t xml:space="preserve"> Blåt Lys Aktivt</w:t>
       </w:r>
@@ -1847,14 +2087,27 @@
       <w:r>
         <w:t xml:space="preserve">Figur </w:t>
       </w:r>
-      <w:fldSimple w:instr=" SEQ Figur \* ARABIC ">
-        <w:r>
-          <w:rPr>
-            <w:noProof/>
-          </w:rPr>
-          <w:t>3</w:t>
-        </w:r>
-      </w:fldSimple>
+      <w:r>
+        <w:fldChar w:fldCharType="begin"/>
+      </w:r>
+      <w:r>
+        <w:instrText xml:space="preserve"> SEQ Figur \* ARABIC </w:instrText>
+      </w:r>
+      <w:r>
+        <w:fldChar w:fldCharType="separate"/>
+      </w:r>
+      <w:r>
+        <w:rPr>
+          <w:noProof/>
+        </w:rPr>
+        <w:t>3</w:t>
+      </w:r>
+      <w:r>
+        <w:rPr>
+          <w:noProof/>
+        </w:rPr>
+        <w:fldChar w:fldCharType="end"/>
+      </w:r>
       <w:r>
         <w:t xml:space="preserve"> Øjn Venligt Lys Aktivt</w:t>
       </w:r>
@@ -1961,14 +2214,27 @@
       <w:r>
         <w:t xml:space="preserve">Figur </w:t>
       </w:r>
-      <w:fldSimple w:instr=" SEQ Figur \* ARABIC ">
-        <w:r>
-          <w:rPr>
-            <w:noProof/>
-          </w:rPr>
-          <w:t>4</w:t>
-        </w:r>
-      </w:fldSimple>
+      <w:r>
+        <w:fldChar w:fldCharType="begin"/>
+      </w:r>
+      <w:r>
+        <w:instrText xml:space="preserve"> SEQ Figur \* ARABIC </w:instrText>
+      </w:r>
+      <w:r>
+        <w:fldChar w:fldCharType="separate"/>
+      </w:r>
+      <w:r>
+        <w:rPr>
+          <w:noProof/>
+        </w:rPr>
+        <w:t>4</w:t>
+      </w:r>
+      <w:r>
+        <w:rPr>
+          <w:noProof/>
+        </w:rPr>
+        <w:fldChar w:fldCharType="end"/>
+      </w:r>
       <w:r>
         <w:t xml:space="preserve"> Datepicker i lys tilstand</w:t>
       </w:r>
@@ -2032,14 +2298,27 @@
       <w:r>
         <w:t xml:space="preserve">Figur </w:t>
       </w:r>
-      <w:fldSimple w:instr=" SEQ Figur \* ARABIC ">
-        <w:r>
-          <w:rPr>
-            <w:noProof/>
-          </w:rPr>
-          <w:t>5</w:t>
-        </w:r>
-      </w:fldSimple>
+      <w:r>
+        <w:fldChar w:fldCharType="begin"/>
+      </w:r>
+      <w:r>
+        <w:instrText xml:space="preserve"> SEQ Figur \* ARABIC </w:instrText>
+      </w:r>
+      <w:r>
+        <w:fldChar w:fldCharType="separate"/>
+      </w:r>
+      <w:r>
+        <w:rPr>
+          <w:noProof/>
+        </w:rPr>
+        <w:t>5</w:t>
+      </w:r>
+      <w:r>
+        <w:rPr>
+          <w:noProof/>
+        </w:rPr>
+        <w:fldChar w:fldCharType="end"/>
+      </w:r>
       <w:r>
         <w:t xml:space="preserve"> Datepicker i mørk tilstand</w:t>
       </w:r>
@@ -2067,13 +2346,29 @@
         <w:t xml:space="preserve">Skrifttype på designet </w:t>
       </w:r>
       <w:r>
-        <w:t xml:space="preserve">bliver primært valgt til Helvetica, da den er meget læsbar, og til tids dato stadig er den mest brugte skrifttype. </w:t>
-      </w:r>
+        <w:t xml:space="preserve">bliver primært valgt til </w:t>
+      </w:r>
+      <w:proofErr w:type="spellStart"/>
+      <w:r>
+        <w:t>Helvetica</w:t>
+      </w:r>
+      <w:proofErr w:type="spellEnd"/>
+      <w:r>
+        <w:t xml:space="preserve">, da den er meget læsbar, og til tids dato stadig er den mest brugte skrifttype. </w:t>
+      </w:r>
+      <w:proofErr w:type="spellStart"/>
       <w:r>
         <w:rPr>
           <w:rFonts w:ascii="Helvetica" w:hAnsi="Helvetica"/>
         </w:rPr>
-        <w:t>Helvetica eksempel.</w:t>
+        <w:t>Helvetica</w:t>
+      </w:r>
+      <w:proofErr w:type="spellEnd"/>
+      <w:r>
+        <w:rPr>
+          <w:rFonts w:ascii="Helvetica" w:hAnsi="Helvetica"/>
+        </w:rPr>
+        <w:t xml:space="preserve"> eksempel.</w:t>
       </w:r>
     </w:p>
     <w:p>
@@ -2084,13 +2379,29 @@
         </w:rPr>
       </w:pPr>
       <w:r>
-        <w:t xml:space="preserve">Den sekundære skrifttype er valgt til Roboto, da det er en skrifttype direkte udviklet fra Google til apps. </w:t>
-      </w:r>
+        <w:t xml:space="preserve">Den sekundære skrifttype er valgt til </w:t>
+      </w:r>
+      <w:proofErr w:type="spellStart"/>
+      <w:r>
+        <w:t>Roboto</w:t>
+      </w:r>
+      <w:proofErr w:type="spellEnd"/>
+      <w:r>
+        <w:t xml:space="preserve">, da det er en skrifttype direkte udviklet fra Google til apps. </w:t>
+      </w:r>
+      <w:proofErr w:type="spellStart"/>
       <w:r>
         <w:rPr>
           <w:rFonts w:ascii="Roboto" w:hAnsi="Roboto"/>
         </w:rPr>
-        <w:t>Roboto eksempel.</w:t>
+        <w:t>Roboto</w:t>
+      </w:r>
+      <w:proofErr w:type="spellEnd"/>
+      <w:r>
+        <w:rPr>
+          <w:rFonts w:ascii="Roboto" w:hAnsi="Roboto"/>
+        </w:rPr>
+        <w:t xml:space="preserve"> eksempel.</w:t>
       </w:r>
     </w:p>
     <w:p>
@@ -2118,7 +2429,35 @@
         <w:rPr>
           <w:rFonts w:cstheme="minorHAnsi"/>
         </w:rPr>
-        <w:t>Skrifttypen på Figur 1 er sat til Roboto, da at design programmet ikke havde mulighed for at vælge Helvetica.</w:t>
+        <w:t xml:space="preserve">Skrifttypen på Figur 1 er sat til </w:t>
+      </w:r>
+      <w:proofErr w:type="spellStart"/>
+      <w:r>
+        <w:rPr>
+          <w:rFonts w:cstheme="minorHAnsi"/>
+        </w:rPr>
+        <w:t>Roboto</w:t>
+      </w:r>
+      <w:proofErr w:type="spellEnd"/>
+      <w:r>
+        <w:rPr>
+          <w:rFonts w:cstheme="minorHAnsi"/>
+        </w:rPr>
+        <w:t xml:space="preserve">, da at design programmet ikke havde mulighed for at vælge </w:t>
+      </w:r>
+      <w:proofErr w:type="spellStart"/>
+      <w:r>
+        <w:rPr>
+          <w:rFonts w:cstheme="minorHAnsi"/>
+        </w:rPr>
+        <w:t>Helvetica</w:t>
+      </w:r>
+      <w:proofErr w:type="spellEnd"/>
+      <w:r>
+        <w:rPr>
+          <w:rFonts w:cstheme="minorHAnsi"/>
+        </w:rPr>
+        <w:t>.</w:t>
       </w:r>
     </w:p>
     <w:p>
@@ -2393,27 +2732,14 @@
                             <w:r>
                               <w:t xml:space="preserve">Figur </w:t>
                             </w:r>
-                            <w:r>
-                              <w:fldChar w:fldCharType="begin"/>
-                            </w:r>
-                            <w:r>
-                              <w:instrText xml:space="preserve"> SEQ Figur \* ARABIC </w:instrText>
-                            </w:r>
-                            <w:r>
-                              <w:fldChar w:fldCharType="separate"/>
-                            </w:r>
-                            <w:r>
-                              <w:rPr>
-                                <w:noProof/>
-                              </w:rPr>
-                              <w:t>6</w:t>
-                            </w:r>
-                            <w:r>
-                              <w:rPr>
-                                <w:noProof/>
-                              </w:rPr>
-                              <w:fldChar w:fldCharType="end"/>
-                            </w:r>
+                            <w:fldSimple w:instr=" SEQ Figur \* ARABIC ">
+                              <w:r>
+                                <w:rPr>
+                                  <w:noProof/>
+                                </w:rPr>
+                                <w:t>6</w:t>
+                              </w:r>
+                            </w:fldSimple>
                             <w:r>
                               <w:t xml:space="preserve"> Applikation Livscyklus</w:t>
                             </w:r>
@@ -2447,27 +2773,14 @@
                       <w:r>
                         <w:t xml:space="preserve">Figur </w:t>
                       </w:r>
-                      <w:r>
-                        <w:fldChar w:fldCharType="begin"/>
-                      </w:r>
-                      <w:r>
-                        <w:instrText xml:space="preserve"> SEQ Figur \* ARABIC </w:instrText>
-                      </w:r>
-                      <w:r>
-                        <w:fldChar w:fldCharType="separate"/>
-                      </w:r>
-                      <w:r>
-                        <w:rPr>
-                          <w:noProof/>
-                        </w:rPr>
-                        <w:t>6</w:t>
-                      </w:r>
-                      <w:r>
-                        <w:rPr>
-                          <w:noProof/>
-                        </w:rPr>
-                        <w:fldChar w:fldCharType="end"/>
-                      </w:r>
+                      <w:fldSimple w:instr=" SEQ Figur \* ARABIC ">
+                        <w:r>
+                          <w:rPr>
+                            <w:noProof/>
+                          </w:rPr>
+                          <w:t>6</w:t>
+                        </w:r>
+                      </w:fldSimple>
                       <w:r>
                         <w:t xml:space="preserve"> Applikation Livscyklus</w:t>
                       </w:r>
@@ -2590,6 +2903,112 @@
         <w:rPr>
           <w:noProof/>
         </w:rPr>
+        <mc:AlternateContent>
+          <mc:Choice Requires="wps">
+            <w:drawing>
+              <wp:anchor distT="0" distB="0" distL="114300" distR="114300" simplePos="0" relativeHeight="251670528" behindDoc="0" locked="0" layoutInCell="1" allowOverlap="1" wp14:anchorId="6E965BC8" wp14:editId="777F6D8F">
+                <wp:simplePos x="0" y="0"/>
+                <wp:positionH relativeFrom="column">
+                  <wp:posOffset>-4445</wp:posOffset>
+                </wp:positionH>
+                <wp:positionV relativeFrom="paragraph">
+                  <wp:posOffset>3550285</wp:posOffset>
+                </wp:positionV>
+                <wp:extent cx="1330325" cy="635"/>
+                <wp:effectExtent l="0" t="0" r="0" b="0"/>
+                <wp:wrapSquare wrapText="bothSides"/>
+                <wp:docPr id="10" name="Tekstfelt 10"/>
+                <wp:cNvGraphicFramePr/>
+                <a:graphic xmlns:a="http://schemas.openxmlformats.org/drawingml/2006/main">
+                  <a:graphicData uri="http://schemas.microsoft.com/office/word/2010/wordprocessingShape">
+                    <wps:wsp>
+                      <wps:cNvSpPr txBox="1"/>
+                      <wps:spPr>
+                        <a:xfrm>
+                          <a:off x="0" y="0"/>
+                          <a:ext cx="1330325" cy="635"/>
+                        </a:xfrm>
+                        <a:prstGeom prst="rect">
+                          <a:avLst/>
+                        </a:prstGeom>
+                        <a:solidFill>
+                          <a:prstClr val="white"/>
+                        </a:solidFill>
+                        <a:ln>
+                          <a:noFill/>
+                        </a:ln>
+                      </wps:spPr>
+                      <wps:txbx>
+                        <w:txbxContent>
+                          <w:p>
+                            <w:pPr>
+                              <w:pStyle w:val="Billedtekst"/>
+                            </w:pPr>
+                            <w:r>
+                              <w:t xml:space="preserve">Figur </w:t>
+                            </w:r>
+                            <w:fldSimple w:instr=" SEQ Figur \* ARABIC ">
+                              <w:r>
+                                <w:rPr>
+                                  <w:noProof/>
+                                </w:rPr>
+                                <w:t>7</w:t>
+                              </w:r>
+                            </w:fldSimple>
+                            <w:r>
+                              <w:t xml:space="preserve"> Design 2</w:t>
+                            </w:r>
+                          </w:p>
+                        </w:txbxContent>
+                      </wps:txbx>
+                      <wps:bodyPr rot="0" spcFirstLastPara="0" vertOverflow="overflow" horzOverflow="overflow" vert="horz" wrap="square" lIns="0" tIns="0" rIns="0" bIns="0" numCol="1" spcCol="0" rtlCol="0" fromWordArt="0" anchor="t" anchorCtr="0" forceAA="0" compatLnSpc="1">
+                        <a:prstTxWarp prst="textNoShape">
+                          <a:avLst/>
+                        </a:prstTxWarp>
+                        <a:spAutoFit/>
+                      </wps:bodyPr>
+                    </wps:wsp>
+                  </a:graphicData>
+                </a:graphic>
+              </wp:anchor>
+            </w:drawing>
+          </mc:Choice>
+          <mc:Fallback>
+            <w:pict>
+              <v:shape w14:anchorId="6E965BC8" id="Tekstfelt 10" o:spid="_x0000_s1032" type="#_x0000_t202" style="position:absolute;margin-left:-.35pt;margin-top:279.55pt;width:104.75pt;height:.05pt;z-index:251670528;visibility:visible;mso-wrap-style:square;mso-wrap-distance-left:9pt;mso-wrap-distance-top:0;mso-wrap-distance-right:9pt;mso-wrap-distance-bottom:0;mso-position-horizontal:absolute;mso-position-horizontal-relative:text;mso-position-vertical:absolute;mso-position-vertical-relative:text;v-text-anchor:top" o:gfxdata="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" stroked="f">
+                <v:textbox style="mso-fit-shape-to-text:t" inset="0,0,0,0">
+                  <w:txbxContent>
+                    <w:p>
+                      <w:pPr>
+                        <w:pStyle w:val="Billedtekst"/>
+                      </w:pPr>
+                      <w:r>
+                        <w:t xml:space="preserve">Figur </w:t>
+                      </w:r>
+                      <w:fldSimple w:instr=" SEQ Figur \* ARABIC ">
+                        <w:r>
+                          <w:rPr>
+                            <w:noProof/>
+                          </w:rPr>
+                          <w:t>7</w:t>
+                        </w:r>
+                      </w:fldSimple>
+                      <w:r>
+                        <w:t xml:space="preserve"> Design 2</w:t>
+                      </w:r>
+                    </w:p>
+                  </w:txbxContent>
+                </v:textbox>
+                <w10:wrap type="square"/>
+              </v:shape>
+            </w:pict>
+          </mc:Fallback>
+        </mc:AlternateContent>
+      </w:r>
+      <w:r>
+        <w:rPr>
+          <w:noProof/>
+        </w:rPr>
         <w:drawing>
           <wp:anchor distT="0" distB="0" distL="114300" distR="114300" simplePos="0" relativeHeight="251668480" behindDoc="0" locked="0" layoutInCell="1" allowOverlap="1" wp14:anchorId="6EC9D537" wp14:editId="0DA64AC5">
             <wp:simplePos x="0" y="0"/>
@@ -2643,13 +3062,36 @@
     </w:p>
     <w:p>
       <w:r>
-        <w:t>Designet blev droppet da at teksten bliver for utydeligt for brugeren at læse</w:t>
-      </w:r>
-      <w:r>
-        <w:t>.</w:t>
-      </w:r>
-      <w:bookmarkStart w:id="10" w:name="_GoBack"/>
-      <w:bookmarkEnd w:id="10"/>
+        <w:t>Ved test blev d</w:t>
+      </w:r>
+      <w:r>
+        <w:t>esignet droppet da at teksten bliver for utydeligt for brugeren at læse.</w:t>
+      </w:r>
+    </w:p>
+    <w:p>
+      <w:r>
+        <w:t>De skiftende baggrunde ville desuden betyde at skrift farven skulle ændres i takt med baggrunden for at fremstå mest muligt herefter.</w:t>
+      </w:r>
+    </w:p>
+    <w:p/>
+    <w:p/>
+    <w:p/>
+    <w:p>
+      <w:pPr>
+        <w:pStyle w:val="Overskrift1"/>
+      </w:pPr>
+      <w:r>
+        <w:t>Applikation Design 3</w:t>
+      </w:r>
+    </w:p>
+    <w:p/>
+    <w:p>
+      <w:pPr>
+        <w:pStyle w:val="Overskrift2"/>
+      </w:pPr>
+      <w:r>
+        <w:t>Farvevalg</w:t>
+      </w:r>
     </w:p>
     <w:p/>
     <w:sectPr>
@@ -2666,7 +3108,7 @@
 </file>
 
 <file path=word/endnotes.xml><?xml version="1.0" encoding="utf-8"?>
-<w:endnotes xmlns:wpc="http://schemas.microsoft.com/office/word/2010/wordprocessingCanvas" xmlns:cx="http://schemas.microsoft.com/office/drawing/2014/chartex" xmlns:cx1="http://schemas.microsoft.com/office/drawing/2015/9/8/chartex" xmlns:cx2="http://schemas.microsoft.com/office/drawing/2015/10/21/chartex" xmlns:cx3="http://schemas.microsoft.com/office/drawing/2016/5/9/chartex" xmlns:cx4="http://schemas.microsoft.com/office/drawing/2016/5/10/chartex" xmlns:cx5="http://schemas.microsoft.com/office/drawing/2016/5/11/chartex" xmlns:cx6="http://schemas.microsoft.com/office/drawing/2016/5/12/chartex" xmlns:cx7="http://schemas.microsoft.com/office/drawing/2016/5/13/chartex" xmlns:cx8="http://schemas.microsoft.com/office/drawing/2016/5/14/chartex" xmlns:mc="http://schemas.openxmlformats.org/markup-compatibility/2006" xmlns:aink="http://schemas.microsoft.com/office/drawing/2016/ink" xmlns:am3d="http://schemas.microsoft.com/office/drawing/2017/model3d" xmlns:o="urn:schemas-microsoft-com:office:office" xmlns:r="http://schemas.openxmlformats.org/officeDocument/2006/relationships" xmlns:m="http://schemas.openxmlformats.org/officeDocument/2006/math" xmlns:v="urn:schemas-microsoft-com:vml" xmlns:wp14="http://schemas.microsoft.com/office/word/2010/wordprocessingDrawing" xmlns:wp="http://schemas.openxmlformats.org/drawingml/2006/wordprocessingDrawing" xmlns:w10="urn:schemas-microsoft-com:office:word" xmlns:w="http://schemas.openxmlformats.org/wordprocessingml/2006/main" xmlns:w14="http://schemas.microsoft.com/office/word/2010/wordml" xmlns:w15="http://schemas.microsoft.com/office/word/2012/wordml" xmlns:w16cex="http://schemas.microsoft.com/office/word/2018/wordml/cex" xmlns:w16cid="http://schemas.microsoft.com/office/word/2016/wordml/cid" xmlns:w16="http://schemas.microsoft.com/office/word/2018/wordml" xmlns:w16se="http://schemas.microsoft.com/office/word/2015/wordml/symex" xmlns:wpg="http://schemas.microsoft.com/office/word/2010/wordprocessingGroup" xmlns:wpi="http://schemas.microsoft.com/office/word/2010/wordprocessingInk" xmlns:wne="http://schemas.microsoft.com/office/word/2006/wordml" xmlns:wps="http://schemas.microsoft.com/office/word/2010/wordprocessingShape" mc:Ignorable="w14 w15 w16se w16cid w16 w16cex wp14">
+<w:endnotes xmlns:wpc="http://schemas.microsoft.com/office/word/2010/wordprocessingCanvas" xmlns:cx="http://schemas.microsoft.com/office/drawing/2014/chartex" xmlns:cx1="http://schemas.microsoft.com/office/drawing/2015/9/8/chartex" xmlns:cx2="http://schemas.microsoft.com/office/drawing/2015/10/21/chartex" xmlns:cx3="http://schemas.microsoft.com/office/drawing/2016/5/9/chartex" xmlns:cx4="http://schemas.microsoft.com/office/drawing/2016/5/10/chartex" xmlns:cx5="http://schemas.microsoft.com/office/drawing/2016/5/11/chartex" xmlns:cx6="http://schemas.microsoft.com/office/drawing/2016/5/12/chartex" xmlns:cx7="http://schemas.microsoft.com/office/drawing/2016/5/13/chartex" xmlns:cx8="http://schemas.microsoft.com/office/drawing/2016/5/14/chartex" xmlns:mc="http://schemas.openxmlformats.org/markup-compatibility/2006" xmlns:aink="http://schemas.microsoft.com/office/drawing/2016/ink" xmlns:am3d="http://schemas.microsoft.com/office/drawing/2017/model3d" xmlns:o="urn:schemas-microsoft-com:office:office" xmlns:r="http://schemas.openxmlformats.org/officeDocument/2006/relationships" xmlns:m="http://schemas.openxmlformats.org/officeDocument/2006/math" xmlns:v="urn:schemas-microsoft-com:vml" xmlns:wp14="http://schemas.microsoft.com/office/word/2010/wordprocessingDrawing" xmlns:wp="http://schemas.openxmlformats.org/drawingml/2006/wordprocessingDrawing" xmlns:w10="urn:schemas-microsoft-com:office:word" xmlns:w="http://schemas.openxmlformats.org/wordprocessingml/2006/main" xmlns:w14="http://schemas.microsoft.com/office/word/2010/wordml" xmlns:w15="http://schemas.microsoft.com/office/word/2012/wordml" xmlns:w16cex="http://schemas.microsoft.com/office/word/2018/wordml/cex" xmlns:w16cid="http://schemas.microsoft.com/office/word/2016/wordml/cid" xmlns:w16="http://schemas.microsoft.com/office/word/2018/wordml" xmlns:w16sdtdh="http://schemas.microsoft.com/office/word/2020/wordml/sdtdatahash" xmlns:w16se="http://schemas.microsoft.com/office/word/2015/wordml/symex" xmlns:wpg="http://schemas.microsoft.com/office/word/2010/wordprocessingGroup" xmlns:wpi="http://schemas.microsoft.com/office/word/2010/wordprocessingInk" xmlns:wne="http://schemas.microsoft.com/office/word/2006/wordml" xmlns:wps="http://schemas.microsoft.com/office/word/2010/wordprocessingShape" mc:Ignorable="w14 w15 w16se w16cid w16 w16cex w16sdtdh wp14">
   <w:endnote w:type="separator" w:id="-1">
     <w:p>
       <w:pPr>
@@ -2691,7 +3133,7 @@
 </file>
 
 <file path=word/footer1.xml><?xml version="1.0" encoding="utf-8"?>
-<w:ftr xmlns:wpc="http://schemas.microsoft.com/office/word/2010/wordprocessingCanvas" xmlns:cx="http://schemas.microsoft.com/office/drawing/2014/chartex" xmlns:cx1="http://schemas.microsoft.com/office/drawing/2015/9/8/chartex" xmlns:cx2="http://schemas.microsoft.com/office/drawing/2015/10/21/chartex" xmlns:cx3="http://schemas.microsoft.com/office/drawing/2016/5/9/chartex" xmlns:cx4="http://schemas.microsoft.com/office/drawing/2016/5/10/chartex" xmlns:cx5="http://schemas.microsoft.com/office/drawing/2016/5/11/chartex" xmlns:cx6="http://schemas.microsoft.com/office/drawing/2016/5/12/chartex" xmlns:cx7="http://schemas.microsoft.com/office/drawing/2016/5/13/chartex" xmlns:cx8="http://schemas.microsoft.com/office/drawing/2016/5/14/chartex" xmlns:mc="http://schemas.openxmlformats.org/markup-compatibility/2006" xmlns:aink="http://schemas.microsoft.com/office/drawing/2016/ink" xmlns:am3d="http://schemas.microsoft.com/office/drawing/2017/model3d" xmlns:o="urn:schemas-microsoft-com:office:office" xmlns:r="http://schemas.openxmlformats.org/officeDocument/2006/relationships" xmlns:m="http://schemas.openxmlformats.org/officeDocument/2006/math" xmlns:v="urn:schemas-microsoft-com:vml" xmlns:wp14="http://schemas.microsoft.com/office/word/2010/wordprocessingDrawing" xmlns:wp="http://schemas.openxmlformats.org/drawingml/2006/wordprocessingDrawing" xmlns:w10="urn:schemas-microsoft-com:office:word" xmlns:w="http://schemas.openxmlformats.org/wordprocessingml/2006/main" xmlns:w14="http://schemas.microsoft.com/office/word/2010/wordml" xmlns:w15="http://schemas.microsoft.com/office/word/2012/wordml" xmlns:w16cex="http://schemas.microsoft.com/office/word/2018/wordml/cex" xmlns:w16cid="http://schemas.microsoft.com/office/word/2016/wordml/cid" xmlns:w16="http://schemas.microsoft.com/office/word/2018/wordml" xmlns:w16se="http://schemas.microsoft.com/office/word/2015/wordml/symex" xmlns:wpg="http://schemas.microsoft.com/office/word/2010/wordprocessingGroup" xmlns:wpi="http://schemas.microsoft.com/office/word/2010/wordprocessingInk" xmlns:wne="http://schemas.microsoft.com/office/word/2006/wordml" xmlns:wps="http://schemas.microsoft.com/office/word/2010/wordprocessingShape" mc:Ignorable="w14 w15 w16se w16cid w16 w16cex wp14">
+<w:ftr xmlns:wpc="http://schemas.microsoft.com/office/word/2010/wordprocessingCanvas" xmlns:cx="http://schemas.microsoft.com/office/drawing/2014/chartex" xmlns:cx1="http://schemas.microsoft.com/office/drawing/2015/9/8/chartex" xmlns:cx2="http://schemas.microsoft.com/office/drawing/2015/10/21/chartex" xmlns:cx3="http://schemas.microsoft.com/office/drawing/2016/5/9/chartex" xmlns:cx4="http://schemas.microsoft.com/office/drawing/2016/5/10/chartex" xmlns:cx5="http://schemas.microsoft.com/office/drawing/2016/5/11/chartex" xmlns:cx6="http://schemas.microsoft.com/office/drawing/2016/5/12/chartex" xmlns:cx7="http://schemas.microsoft.com/office/drawing/2016/5/13/chartex" xmlns:cx8="http://schemas.microsoft.com/office/drawing/2016/5/14/chartex" xmlns:mc="http://schemas.openxmlformats.org/markup-compatibility/2006" xmlns:aink="http://schemas.microsoft.com/office/drawing/2016/ink" xmlns:am3d="http://schemas.microsoft.com/office/drawing/2017/model3d" xmlns:o="urn:schemas-microsoft-com:office:office" xmlns:r="http://schemas.openxmlformats.org/officeDocument/2006/relationships" xmlns:m="http://schemas.openxmlformats.org/officeDocument/2006/math" xmlns:v="urn:schemas-microsoft-com:vml" xmlns:wp14="http://schemas.microsoft.com/office/word/2010/wordprocessingDrawing" xmlns:wp="http://schemas.openxmlformats.org/drawingml/2006/wordprocessingDrawing" xmlns:w10="urn:schemas-microsoft-com:office:word" xmlns:w="http://schemas.openxmlformats.org/wordprocessingml/2006/main" xmlns:w14="http://schemas.microsoft.com/office/word/2010/wordml" xmlns:w15="http://schemas.microsoft.com/office/word/2012/wordml" xmlns:w16cex="http://schemas.microsoft.com/office/word/2018/wordml/cex" xmlns:w16cid="http://schemas.microsoft.com/office/word/2016/wordml/cid" xmlns:w16="http://schemas.microsoft.com/office/word/2018/wordml" xmlns:w16sdtdh="http://schemas.microsoft.com/office/word/2020/wordml/sdtdatahash" xmlns:w16se="http://schemas.microsoft.com/office/word/2015/wordml/symex" xmlns:wpg="http://schemas.microsoft.com/office/word/2010/wordprocessingGroup" xmlns:wpi="http://schemas.microsoft.com/office/word/2010/wordprocessingInk" xmlns:wne="http://schemas.microsoft.com/office/word/2006/wordml" xmlns:wps="http://schemas.microsoft.com/office/word/2010/wordprocessingShape" mc:Ignorable="w14 w15 w16se w16cid w16 w16cex w16sdtdh wp14">
   <w:p>
     <w:pPr>
       <w:pStyle w:val="Sidefod"/>
@@ -2701,7 +3143,7 @@
 </file>
 
 <file path=word/footer2.xml><?xml version="1.0" encoding="utf-8"?>
-<w:ftr xmlns:wpc="http://schemas.microsoft.com/office/word/2010/wordprocessingCanvas" xmlns:cx="http://schemas.microsoft.com/office/drawing/2014/chartex" xmlns:cx1="http://schemas.microsoft.com/office/drawing/2015/9/8/chartex" xmlns:cx2="http://schemas.microsoft.com/office/drawing/2015/10/21/chartex" xmlns:cx3="http://schemas.microsoft.com/office/drawing/2016/5/9/chartex" xmlns:cx4="http://schemas.microsoft.com/office/drawing/2016/5/10/chartex" xmlns:cx5="http://schemas.microsoft.com/office/drawing/2016/5/11/chartex" xmlns:cx6="http://schemas.microsoft.com/office/drawing/2016/5/12/chartex" xmlns:cx7="http://schemas.microsoft.com/office/drawing/2016/5/13/chartex" xmlns:cx8="http://schemas.microsoft.com/office/drawing/2016/5/14/chartex" xmlns:mc="http://schemas.openxmlformats.org/markup-compatibility/2006" xmlns:aink="http://schemas.microsoft.com/office/drawing/2016/ink" xmlns:am3d="http://schemas.microsoft.com/office/drawing/2017/model3d" xmlns:o="urn:schemas-microsoft-com:office:office" xmlns:r="http://schemas.openxmlformats.org/officeDocument/2006/relationships" xmlns:m="http://schemas.openxmlformats.org/officeDocument/2006/math" xmlns:v="urn:schemas-microsoft-com:vml" xmlns:wp14="http://schemas.microsoft.com/office/word/2010/wordprocessingDrawing" xmlns:wp="http://schemas.openxmlformats.org/drawingml/2006/wordprocessingDrawing" xmlns:w10="urn:schemas-microsoft-com:office:word" xmlns:w="http://schemas.openxmlformats.org/wordprocessingml/2006/main" xmlns:w14="http://schemas.microsoft.com/office/word/2010/wordml" xmlns:w15="http://schemas.microsoft.com/office/word/2012/wordml" xmlns:w16cex="http://schemas.microsoft.com/office/word/2018/wordml/cex" xmlns:w16cid="http://schemas.microsoft.com/office/word/2016/wordml/cid" xmlns:w16="http://schemas.microsoft.com/office/word/2018/wordml" xmlns:w16se="http://schemas.microsoft.com/office/word/2015/wordml/symex" xmlns:wpg="http://schemas.microsoft.com/office/word/2010/wordprocessingGroup" xmlns:wpi="http://schemas.microsoft.com/office/word/2010/wordprocessingInk" xmlns:wne="http://schemas.microsoft.com/office/word/2006/wordml" xmlns:wps="http://schemas.microsoft.com/office/word/2010/wordprocessingShape" mc:Ignorable="w14 w15 w16se w16cid w16 w16cex wp14">
+<w:ftr xmlns:wpc="http://schemas.microsoft.com/office/word/2010/wordprocessingCanvas" xmlns:cx="http://schemas.microsoft.com/office/drawing/2014/chartex" xmlns:cx1="http://schemas.microsoft.com/office/drawing/2015/9/8/chartex" xmlns:cx2="http://schemas.microsoft.com/office/drawing/2015/10/21/chartex" xmlns:cx3="http://schemas.microsoft.com/office/drawing/2016/5/9/chartex" xmlns:cx4="http://schemas.microsoft.com/office/drawing/2016/5/10/chartex" xmlns:cx5="http://schemas.microsoft.com/office/drawing/2016/5/11/chartex" xmlns:cx6="http://schemas.microsoft.com/office/drawing/2016/5/12/chartex" xmlns:cx7="http://schemas.microsoft.com/office/drawing/2016/5/13/chartex" xmlns:cx8="http://schemas.microsoft.com/office/drawing/2016/5/14/chartex" xmlns:mc="http://schemas.openxmlformats.org/markup-compatibility/2006" xmlns:aink="http://schemas.microsoft.com/office/drawing/2016/ink" xmlns:am3d="http://schemas.microsoft.com/office/drawing/2017/model3d" xmlns:o="urn:schemas-microsoft-com:office:office" xmlns:r="http://schemas.openxmlformats.org/officeDocument/2006/relationships" xmlns:m="http://schemas.openxmlformats.org/officeDocument/2006/math" xmlns:v="urn:schemas-microsoft-com:vml" xmlns:wp14="http://schemas.microsoft.com/office/word/2010/wordprocessingDrawing" xmlns:wp="http://schemas.openxmlformats.org/drawingml/2006/wordprocessingDrawing" xmlns:w10="urn:schemas-microsoft-com:office:word" xmlns:w="http://schemas.openxmlformats.org/wordprocessingml/2006/main" xmlns:w14="http://schemas.microsoft.com/office/word/2010/wordml" xmlns:w15="http://schemas.microsoft.com/office/word/2012/wordml" xmlns:w16cex="http://schemas.microsoft.com/office/word/2018/wordml/cex" xmlns:w16cid="http://schemas.microsoft.com/office/word/2016/wordml/cid" xmlns:w16="http://schemas.microsoft.com/office/word/2018/wordml" xmlns:w16sdtdh="http://schemas.microsoft.com/office/word/2020/wordml/sdtdatahash" xmlns:w16se="http://schemas.microsoft.com/office/word/2015/wordml/symex" xmlns:wpg="http://schemas.microsoft.com/office/word/2010/wordprocessingGroup" xmlns:wpi="http://schemas.microsoft.com/office/word/2010/wordprocessingInk" xmlns:wne="http://schemas.microsoft.com/office/word/2006/wordml" xmlns:wps="http://schemas.microsoft.com/office/word/2010/wordprocessingShape" mc:Ignorable="w14 w15 w16se w16cid w16 w16cex w16sdtdh wp14">
   <w:p>
     <w:pPr>
       <w:pStyle w:val="Sidefod"/>
@@ -2711,7 +3153,7 @@
 </file>
 
 <file path=word/footer3.xml><?xml version="1.0" encoding="utf-8"?>
-<w:ftr xmlns:wpc="http://schemas.microsoft.com/office/word/2010/wordprocessingCanvas" xmlns:cx="http://schemas.microsoft.com/office/drawing/2014/chartex" xmlns:cx1="http://schemas.microsoft.com/office/drawing/2015/9/8/chartex" xmlns:cx2="http://schemas.microsoft.com/office/drawing/2015/10/21/chartex" xmlns:cx3="http://schemas.microsoft.com/office/drawing/2016/5/9/chartex" xmlns:cx4="http://schemas.microsoft.com/office/drawing/2016/5/10/chartex" xmlns:cx5="http://schemas.microsoft.com/office/drawing/2016/5/11/chartex" xmlns:cx6="http://schemas.microsoft.com/office/drawing/2016/5/12/chartex" xmlns:cx7="http://schemas.microsoft.com/office/drawing/2016/5/13/chartex" xmlns:cx8="http://schemas.microsoft.com/office/drawing/2016/5/14/chartex" xmlns:mc="http://schemas.openxmlformats.org/markup-compatibility/2006" xmlns:aink="http://schemas.microsoft.com/office/drawing/2016/ink" xmlns:am3d="http://schemas.microsoft.com/office/drawing/2017/model3d" xmlns:o="urn:schemas-microsoft-com:office:office" xmlns:r="http://schemas.openxmlformats.org/officeDocument/2006/relationships" xmlns:m="http://schemas.openxmlformats.org/officeDocument/2006/math" xmlns:v="urn:schemas-microsoft-com:vml" xmlns:wp14="http://schemas.microsoft.com/office/word/2010/wordprocessingDrawing" xmlns:wp="http://schemas.openxmlformats.org/drawingml/2006/wordprocessingDrawing" xmlns:w10="urn:schemas-microsoft-com:office:word" xmlns:w="http://schemas.openxmlformats.org/wordprocessingml/2006/main" xmlns:w14="http://schemas.microsoft.com/office/word/2010/wordml" xmlns:w15="http://schemas.microsoft.com/office/word/2012/wordml" xmlns:w16cex="http://schemas.microsoft.com/office/word/2018/wordml/cex" xmlns:w16cid="http://schemas.microsoft.com/office/word/2016/wordml/cid" xmlns:w16="http://schemas.microsoft.com/office/word/2018/wordml" xmlns:w16se="http://schemas.microsoft.com/office/word/2015/wordml/symex" xmlns:wpg="http://schemas.microsoft.com/office/word/2010/wordprocessingGroup" xmlns:wpi="http://schemas.microsoft.com/office/word/2010/wordprocessingInk" xmlns:wne="http://schemas.microsoft.com/office/word/2006/wordml" xmlns:wps="http://schemas.microsoft.com/office/word/2010/wordprocessingShape" mc:Ignorable="w14 w15 w16se w16cid w16 w16cex wp14">
+<w:ftr xmlns:wpc="http://schemas.microsoft.com/office/word/2010/wordprocessingCanvas" xmlns:cx="http://schemas.microsoft.com/office/drawing/2014/chartex" xmlns:cx1="http://schemas.microsoft.com/office/drawing/2015/9/8/chartex" xmlns:cx2="http://schemas.microsoft.com/office/drawing/2015/10/21/chartex" xmlns:cx3="http://schemas.microsoft.com/office/drawing/2016/5/9/chartex" xmlns:cx4="http://schemas.microsoft.com/office/drawing/2016/5/10/chartex" xmlns:cx5="http://schemas.microsoft.com/office/drawing/2016/5/11/chartex" xmlns:cx6="http://schemas.microsoft.com/office/drawing/2016/5/12/chartex" xmlns:cx7="http://schemas.microsoft.com/office/drawing/2016/5/13/chartex" xmlns:cx8="http://schemas.microsoft.com/office/drawing/2016/5/14/chartex" xmlns:mc="http://schemas.openxmlformats.org/markup-compatibility/2006" xmlns:aink="http://schemas.microsoft.com/office/drawing/2016/ink" xmlns:am3d="http://schemas.microsoft.com/office/drawing/2017/model3d" xmlns:o="urn:schemas-microsoft-com:office:office" xmlns:r="http://schemas.openxmlformats.org/officeDocument/2006/relationships" xmlns:m="http://schemas.openxmlformats.org/officeDocument/2006/math" xmlns:v="urn:schemas-microsoft-com:vml" xmlns:wp14="http://schemas.microsoft.com/office/word/2010/wordprocessingDrawing" xmlns:wp="http://schemas.openxmlformats.org/drawingml/2006/wordprocessingDrawing" xmlns:w10="urn:schemas-microsoft-com:office:word" xmlns:w="http://schemas.openxmlformats.org/wordprocessingml/2006/main" xmlns:w14="http://schemas.microsoft.com/office/word/2010/wordml" xmlns:w15="http://schemas.microsoft.com/office/word/2012/wordml" xmlns:w16cex="http://schemas.microsoft.com/office/word/2018/wordml/cex" xmlns:w16cid="http://schemas.microsoft.com/office/word/2016/wordml/cid" xmlns:w16="http://schemas.microsoft.com/office/word/2018/wordml" xmlns:w16sdtdh="http://schemas.microsoft.com/office/word/2020/wordml/sdtdatahash" xmlns:w16se="http://schemas.microsoft.com/office/word/2015/wordml/symex" xmlns:wpg="http://schemas.microsoft.com/office/word/2010/wordprocessingGroup" xmlns:wpi="http://schemas.microsoft.com/office/word/2010/wordprocessingInk" xmlns:wne="http://schemas.microsoft.com/office/word/2006/wordml" xmlns:wps="http://schemas.microsoft.com/office/word/2010/wordprocessingShape" mc:Ignorable="w14 w15 w16se w16cid w16 w16cex w16sdtdh wp14">
   <w:p>
     <w:pPr>
       <w:pStyle w:val="Sidefod"/>
@@ -2721,7 +3163,7 @@
 </file>
 
 <file path=word/footnotes.xml><?xml version="1.0" encoding="utf-8"?>
-<w:footnotes xmlns:wpc="http://schemas.microsoft.com/office/word/2010/wordprocessingCanvas" xmlns:cx="http://schemas.microsoft.com/office/drawing/2014/chartex" xmlns:cx1="http://schemas.microsoft.com/office/drawing/2015/9/8/chartex" xmlns:cx2="http://schemas.microsoft.com/office/drawing/2015/10/21/chartex" xmlns:cx3="http://schemas.microsoft.com/office/drawing/2016/5/9/chartex" xmlns:cx4="http://schemas.microsoft.com/office/drawing/2016/5/10/chartex" xmlns:cx5="http://schemas.microsoft.com/office/drawing/2016/5/11/chartex" xmlns:cx6="http://schemas.microsoft.com/office/drawing/2016/5/12/chartex" xmlns:cx7="http://schemas.microsoft.com/office/drawing/2016/5/13/chartex" xmlns:cx8="http://schemas.microsoft.com/office/drawing/2016/5/14/chartex" xmlns:mc="http://schemas.openxmlformats.org/markup-compatibility/2006" xmlns:aink="http://schemas.microsoft.com/office/drawing/2016/ink" xmlns:am3d="http://schemas.microsoft.com/office/drawing/2017/model3d" xmlns:o="urn:schemas-microsoft-com:office:office" xmlns:r="http://schemas.openxmlformats.org/officeDocument/2006/relationships" xmlns:m="http://schemas.openxmlformats.org/officeDocument/2006/math" xmlns:v="urn:schemas-microsoft-com:vml" xmlns:wp14="http://schemas.microsoft.com/office/word/2010/wordprocessingDrawing" xmlns:wp="http://schemas.openxmlformats.org/drawingml/2006/wordprocessingDrawing" xmlns:w10="urn:schemas-microsoft-com:office:word" xmlns:w="http://schemas.openxmlformats.org/wordprocessingml/2006/main" xmlns:w14="http://schemas.microsoft.com/office/word/2010/wordml" xmlns:w15="http://schemas.microsoft.com/office/word/2012/wordml" xmlns:w16cex="http://schemas.microsoft.com/office/word/2018/wordml/cex" xmlns:w16cid="http://schemas.microsoft.com/office/word/2016/wordml/cid" xmlns:w16="http://schemas.microsoft.com/office/word/2018/wordml" xmlns:w16se="http://schemas.microsoft.com/office/word/2015/wordml/symex" xmlns:wpg="http://schemas.microsoft.com/office/word/2010/wordprocessingGroup" xmlns:wpi="http://schemas.microsoft.com/office/word/2010/wordprocessingInk" xmlns:wne="http://schemas.microsoft.com/office/word/2006/wordml" xmlns:wps="http://schemas.microsoft.com/office/word/2010/wordprocessingShape" mc:Ignorable="w14 w15 w16se w16cid w16 w16cex wp14">
+<w:footnotes xmlns:wpc="http://schemas.microsoft.com/office/word/2010/wordprocessingCanvas" xmlns:cx="http://schemas.microsoft.com/office/drawing/2014/chartex" xmlns:cx1="http://schemas.microsoft.com/office/drawing/2015/9/8/chartex" xmlns:cx2="http://schemas.microsoft.com/office/drawing/2015/10/21/chartex" xmlns:cx3="http://schemas.microsoft.com/office/drawing/2016/5/9/chartex" xmlns:cx4="http://schemas.microsoft.com/office/drawing/2016/5/10/chartex" xmlns:cx5="http://schemas.microsoft.com/office/drawing/2016/5/11/chartex" xmlns:cx6="http://schemas.microsoft.com/office/drawing/2016/5/12/chartex" xmlns:cx7="http://schemas.microsoft.com/office/drawing/2016/5/13/chartex" xmlns:cx8="http://schemas.microsoft.com/office/drawing/2016/5/14/chartex" xmlns:mc="http://schemas.openxmlformats.org/markup-compatibility/2006" xmlns:aink="http://schemas.microsoft.com/office/drawing/2016/ink" xmlns:am3d="http://schemas.microsoft.com/office/drawing/2017/model3d" xmlns:o="urn:schemas-microsoft-com:office:office" xmlns:r="http://schemas.openxmlformats.org/officeDocument/2006/relationships" xmlns:m="http://schemas.openxmlformats.org/officeDocument/2006/math" xmlns:v="urn:schemas-microsoft-com:vml" xmlns:wp14="http://schemas.microsoft.com/office/word/2010/wordprocessingDrawing" xmlns:wp="http://schemas.openxmlformats.org/drawingml/2006/wordprocessingDrawing" xmlns:w10="urn:schemas-microsoft-com:office:word" xmlns:w="http://schemas.openxmlformats.org/wordprocessingml/2006/main" xmlns:w14="http://schemas.microsoft.com/office/word/2010/wordml" xmlns:w15="http://schemas.microsoft.com/office/word/2012/wordml" xmlns:w16cex="http://schemas.microsoft.com/office/word/2018/wordml/cex" xmlns:w16cid="http://schemas.microsoft.com/office/word/2016/wordml/cid" xmlns:w16="http://schemas.microsoft.com/office/word/2018/wordml" xmlns:w16sdtdh="http://schemas.microsoft.com/office/word/2020/wordml/sdtdatahash" xmlns:w16se="http://schemas.microsoft.com/office/word/2015/wordml/symex" xmlns:wpg="http://schemas.microsoft.com/office/word/2010/wordprocessingGroup" xmlns:wpi="http://schemas.microsoft.com/office/word/2010/wordprocessingInk" xmlns:wne="http://schemas.microsoft.com/office/word/2006/wordml" xmlns:wps="http://schemas.microsoft.com/office/word/2010/wordprocessingShape" mc:Ignorable="w14 w15 w16se w16cid w16 w16cex w16sdtdh wp14">
   <w:footnote w:type="separator" w:id="-1">
     <w:p>
       <w:pPr>
@@ -2746,7 +3188,7 @@
 </file>
 
 <file path=word/header1.xml><?xml version="1.0" encoding="utf-8"?>
-<w:hdr xmlns:wpc="http://schemas.microsoft.com/office/word/2010/wordprocessingCanvas" xmlns:cx="http://schemas.microsoft.com/office/drawing/2014/chartex" xmlns:cx1="http://schemas.microsoft.com/office/drawing/2015/9/8/chartex" xmlns:cx2="http://schemas.microsoft.com/office/drawing/2015/10/21/chartex" xmlns:cx3="http://schemas.microsoft.com/office/drawing/2016/5/9/chartex" xmlns:cx4="http://schemas.microsoft.com/office/drawing/2016/5/10/chartex" xmlns:cx5="http://schemas.microsoft.com/office/drawing/2016/5/11/chartex" xmlns:cx6="http://schemas.microsoft.com/office/drawing/2016/5/12/chartex" xmlns:cx7="http://schemas.microsoft.com/office/drawing/2016/5/13/chartex" xmlns:cx8="http://schemas.microsoft.com/office/drawing/2016/5/14/chartex" xmlns:mc="http://schemas.openxmlformats.org/markup-compatibility/2006" xmlns:aink="http://schemas.microsoft.com/office/drawing/2016/ink" xmlns:am3d="http://schemas.microsoft.com/office/drawing/2017/model3d" xmlns:o="urn:schemas-microsoft-com:office:office" xmlns:r="http://schemas.openxmlformats.org/officeDocument/2006/relationships" xmlns:m="http://schemas.openxmlformats.org/officeDocument/2006/math" xmlns:v="urn:schemas-microsoft-com:vml" xmlns:wp14="http://schemas.microsoft.com/office/word/2010/wordprocessingDrawing" xmlns:wp="http://schemas.openxmlformats.org/drawingml/2006/wordprocessingDrawing" xmlns:w10="urn:schemas-microsoft-com:office:word" xmlns:w="http://schemas.openxmlformats.org/wordprocessingml/2006/main" xmlns:w14="http://schemas.microsoft.com/office/word/2010/wordml" xmlns:w15="http://schemas.microsoft.com/office/word/2012/wordml" xmlns:w16cex="http://schemas.microsoft.com/office/word/2018/wordml/cex" xmlns:w16cid="http://schemas.microsoft.com/office/word/2016/wordml/cid" xmlns:w16="http://schemas.microsoft.com/office/word/2018/wordml" xmlns:w16se="http://schemas.microsoft.com/office/word/2015/wordml/symex" xmlns:wpg="http://schemas.microsoft.com/office/word/2010/wordprocessingGroup" xmlns:wpi="http://schemas.microsoft.com/office/word/2010/wordprocessingInk" xmlns:wne="http://schemas.microsoft.com/office/word/2006/wordml" xmlns:wps="http://schemas.microsoft.com/office/word/2010/wordprocessingShape" mc:Ignorable="w14 w15 w16se w16cid w16 w16cex wp14">
+<w:hdr xmlns:wpc="http://schemas.microsoft.com/office/word/2010/wordprocessingCanvas" xmlns:cx="http://schemas.microsoft.com/office/drawing/2014/chartex" xmlns:cx1="http://schemas.microsoft.com/office/drawing/2015/9/8/chartex" xmlns:cx2="http://schemas.microsoft.com/office/drawing/2015/10/21/chartex" xmlns:cx3="http://schemas.microsoft.com/office/drawing/2016/5/9/chartex" xmlns:cx4="http://schemas.microsoft.com/office/drawing/2016/5/10/chartex" xmlns:cx5="http://schemas.microsoft.com/office/drawing/2016/5/11/chartex" xmlns:cx6="http://schemas.microsoft.com/office/drawing/2016/5/12/chartex" xmlns:cx7="http://schemas.microsoft.com/office/drawing/2016/5/13/chartex" xmlns:cx8="http://schemas.microsoft.com/office/drawing/2016/5/14/chartex" xmlns:mc="http://schemas.openxmlformats.org/markup-compatibility/2006" xmlns:aink="http://schemas.microsoft.com/office/drawing/2016/ink" xmlns:am3d="http://schemas.microsoft.com/office/drawing/2017/model3d" xmlns:o="urn:schemas-microsoft-com:office:office" xmlns:r="http://schemas.openxmlformats.org/officeDocument/2006/relationships" xmlns:m="http://schemas.openxmlformats.org/officeDocument/2006/math" xmlns:v="urn:schemas-microsoft-com:vml" xmlns:wp14="http://schemas.microsoft.com/office/word/2010/wordprocessingDrawing" xmlns:wp="http://schemas.openxmlformats.org/drawingml/2006/wordprocessingDrawing" xmlns:w10="urn:schemas-microsoft-com:office:word" xmlns:w="http://schemas.openxmlformats.org/wordprocessingml/2006/main" xmlns:w14="http://schemas.microsoft.com/office/word/2010/wordml" xmlns:w15="http://schemas.microsoft.com/office/word/2012/wordml" xmlns:w16cex="http://schemas.microsoft.com/office/word/2018/wordml/cex" xmlns:w16cid="http://schemas.microsoft.com/office/word/2016/wordml/cid" xmlns:w16="http://schemas.microsoft.com/office/word/2018/wordml" xmlns:w16sdtdh="http://schemas.microsoft.com/office/word/2020/wordml/sdtdatahash" xmlns:w16se="http://schemas.microsoft.com/office/word/2015/wordml/symex" xmlns:wpg="http://schemas.microsoft.com/office/word/2010/wordprocessingGroup" xmlns:wpi="http://schemas.microsoft.com/office/word/2010/wordprocessingInk" xmlns:wne="http://schemas.microsoft.com/office/word/2006/wordml" xmlns:wps="http://schemas.microsoft.com/office/word/2010/wordprocessingShape" mc:Ignorable="w14 w15 w16se w16cid w16 w16cex w16sdtdh wp14">
   <w:p>
     <w:pPr>
       <w:pStyle w:val="Sidehoved"/>
@@ -2756,7 +3198,7 @@
 </file>
 
 <file path=word/header2.xml><?xml version="1.0" encoding="utf-8"?>
-<w:hdr xmlns:wpc="http://schemas.microsoft.com/office/word/2010/wordprocessingCanvas" xmlns:cx="http://schemas.microsoft.com/office/drawing/2014/chartex" xmlns:cx1="http://schemas.microsoft.com/office/drawing/2015/9/8/chartex" xmlns:cx2="http://schemas.microsoft.com/office/drawing/2015/10/21/chartex" xmlns:cx3="http://schemas.microsoft.com/office/drawing/2016/5/9/chartex" xmlns:cx4="http://schemas.microsoft.com/office/drawing/2016/5/10/chartex" xmlns:cx5="http://schemas.microsoft.com/office/drawing/2016/5/11/chartex" xmlns:cx6="http://schemas.microsoft.com/office/drawing/2016/5/12/chartex" xmlns:cx7="http://schemas.microsoft.com/office/drawing/2016/5/13/chartex" xmlns:cx8="http://schemas.microsoft.com/office/drawing/2016/5/14/chartex" xmlns:mc="http://schemas.openxmlformats.org/markup-compatibility/2006" xmlns:aink="http://schemas.microsoft.com/office/drawing/2016/ink" xmlns:am3d="http://schemas.microsoft.com/office/drawing/2017/model3d" xmlns:o="urn:schemas-microsoft-com:office:office" xmlns:r="http://schemas.openxmlformats.org/officeDocument/2006/relationships" xmlns:m="http://schemas.openxmlformats.org/officeDocument/2006/math" xmlns:v="urn:schemas-microsoft-com:vml" xmlns:wp14="http://schemas.microsoft.com/office/word/2010/wordprocessingDrawing" xmlns:wp="http://schemas.openxmlformats.org/drawingml/2006/wordprocessingDrawing" xmlns:w10="urn:schemas-microsoft-com:office:word" xmlns:w="http://schemas.openxmlformats.org/wordprocessingml/2006/main" xmlns:w14="http://schemas.microsoft.com/office/word/2010/wordml" xmlns:w15="http://schemas.microsoft.com/office/word/2012/wordml" xmlns:w16cex="http://schemas.microsoft.com/office/word/2018/wordml/cex" xmlns:w16cid="http://schemas.microsoft.com/office/word/2016/wordml/cid" xmlns:w16="http://schemas.microsoft.com/office/word/2018/wordml" xmlns:w16se="http://schemas.microsoft.com/office/word/2015/wordml/symex" xmlns:wpg="http://schemas.microsoft.com/office/word/2010/wordprocessingGroup" xmlns:wpi="http://schemas.microsoft.com/office/word/2010/wordprocessingInk" xmlns:wne="http://schemas.microsoft.com/office/word/2006/wordml" xmlns:wps="http://schemas.microsoft.com/office/word/2010/wordprocessingShape" mc:Ignorable="w14 w15 w16se w16cid w16 w16cex wp14">
+<w:hdr xmlns:wpc="http://schemas.microsoft.com/office/word/2010/wordprocessingCanvas" xmlns:cx="http://schemas.microsoft.com/office/drawing/2014/chartex" xmlns:cx1="http://schemas.microsoft.com/office/drawing/2015/9/8/chartex" xmlns:cx2="http://schemas.microsoft.com/office/drawing/2015/10/21/chartex" xmlns:cx3="http://schemas.microsoft.com/office/drawing/2016/5/9/chartex" xmlns:cx4="http://schemas.microsoft.com/office/drawing/2016/5/10/chartex" xmlns:cx5="http://schemas.microsoft.com/office/drawing/2016/5/11/chartex" xmlns:cx6="http://schemas.microsoft.com/office/drawing/2016/5/12/chartex" xmlns:cx7="http://schemas.microsoft.com/office/drawing/2016/5/13/chartex" xmlns:cx8="http://schemas.microsoft.com/office/drawing/2016/5/14/chartex" xmlns:mc="http://schemas.openxmlformats.org/markup-compatibility/2006" xmlns:aink="http://schemas.microsoft.com/office/drawing/2016/ink" xmlns:am3d="http://schemas.microsoft.com/office/drawing/2017/model3d" xmlns:o="urn:schemas-microsoft-com:office:office" xmlns:r="http://schemas.openxmlformats.org/officeDocument/2006/relationships" xmlns:m="http://schemas.openxmlformats.org/officeDocument/2006/math" xmlns:v="urn:schemas-microsoft-com:vml" xmlns:wp14="http://schemas.microsoft.com/office/word/2010/wordprocessingDrawing" xmlns:wp="http://schemas.openxmlformats.org/drawingml/2006/wordprocessingDrawing" xmlns:w10="urn:schemas-microsoft-com:office:word" xmlns:w="http://schemas.openxmlformats.org/wordprocessingml/2006/main" xmlns:w14="http://schemas.microsoft.com/office/word/2010/wordml" xmlns:w15="http://schemas.microsoft.com/office/word/2012/wordml" xmlns:w16cex="http://schemas.microsoft.com/office/word/2018/wordml/cex" xmlns:w16cid="http://schemas.microsoft.com/office/word/2016/wordml/cid" xmlns:w16="http://schemas.microsoft.com/office/word/2018/wordml" xmlns:w16sdtdh="http://schemas.microsoft.com/office/word/2020/wordml/sdtdatahash" xmlns:w16se="http://schemas.microsoft.com/office/word/2015/wordml/symex" xmlns:wpg="http://schemas.microsoft.com/office/word/2010/wordprocessingGroup" xmlns:wpi="http://schemas.microsoft.com/office/word/2010/wordprocessingInk" xmlns:wne="http://schemas.microsoft.com/office/word/2006/wordml" xmlns:wps="http://schemas.microsoft.com/office/word/2010/wordprocessingShape" mc:Ignorable="w14 w15 w16se w16cid w16 w16cex w16sdtdh wp14">
   <w:p>
     <w:pPr>
       <w:pStyle w:val="Sidehoved"/>
@@ -2766,7 +3208,7 @@
 </file>
 
 <file path=word/header3.xml><?xml version="1.0" encoding="utf-8"?>
-<w:hdr xmlns:wpc="http://schemas.microsoft.com/office/word/2010/wordprocessingCanvas" xmlns:cx="http://schemas.microsoft.com/office/drawing/2014/chartex" xmlns:cx1="http://schemas.microsoft.com/office/drawing/2015/9/8/chartex" xmlns:cx2="http://schemas.microsoft.com/office/drawing/2015/10/21/chartex" xmlns:cx3="http://schemas.microsoft.com/office/drawing/2016/5/9/chartex" xmlns:cx4="http://schemas.microsoft.com/office/drawing/2016/5/10/chartex" xmlns:cx5="http://schemas.microsoft.com/office/drawing/2016/5/11/chartex" xmlns:cx6="http://schemas.microsoft.com/office/drawing/2016/5/12/chartex" xmlns:cx7="http://schemas.microsoft.com/office/drawing/2016/5/13/chartex" xmlns:cx8="http://schemas.microsoft.com/office/drawing/2016/5/14/chartex" xmlns:mc="http://schemas.openxmlformats.org/markup-compatibility/2006" xmlns:aink="http://schemas.microsoft.com/office/drawing/2016/ink" xmlns:am3d="http://schemas.microsoft.com/office/drawing/2017/model3d" xmlns:o="urn:schemas-microsoft-com:office:office" xmlns:r="http://schemas.openxmlformats.org/officeDocument/2006/relationships" xmlns:m="http://schemas.openxmlformats.org/officeDocument/2006/math" xmlns:v="urn:schemas-microsoft-com:vml" xmlns:wp14="http://schemas.microsoft.com/office/word/2010/wordprocessingDrawing" xmlns:wp="http://schemas.openxmlformats.org/drawingml/2006/wordprocessingDrawing" xmlns:w10="urn:schemas-microsoft-com:office:word" xmlns:w="http://schemas.openxmlformats.org/wordprocessingml/2006/main" xmlns:w14="http://schemas.microsoft.com/office/word/2010/wordml" xmlns:w15="http://schemas.microsoft.com/office/word/2012/wordml" xmlns:w16cex="http://schemas.microsoft.com/office/word/2018/wordml/cex" xmlns:w16cid="http://schemas.microsoft.com/office/word/2016/wordml/cid" xmlns:w16="http://schemas.microsoft.com/office/word/2018/wordml" xmlns:w16se="http://schemas.microsoft.com/office/word/2015/wordml/symex" xmlns:wpg="http://schemas.microsoft.com/office/word/2010/wordprocessingGroup" xmlns:wpi="http://schemas.microsoft.com/office/word/2010/wordprocessingInk" xmlns:wne="http://schemas.microsoft.com/office/word/2006/wordml" xmlns:wps="http://schemas.microsoft.com/office/word/2010/wordprocessingShape" mc:Ignorable="w14 w15 w16se w16cid w16 w16cex wp14">
+<w:hdr xmlns:wpc="http://schemas.microsoft.com/office/word/2010/wordprocessingCanvas" xmlns:cx="http://schemas.microsoft.com/office/drawing/2014/chartex" xmlns:cx1="http://schemas.microsoft.com/office/drawing/2015/9/8/chartex" xmlns:cx2="http://schemas.microsoft.com/office/drawing/2015/10/21/chartex" xmlns:cx3="http://schemas.microsoft.com/office/drawing/2016/5/9/chartex" xmlns:cx4="http://schemas.microsoft.com/office/drawing/2016/5/10/chartex" xmlns:cx5="http://schemas.microsoft.com/office/drawing/2016/5/11/chartex" xmlns:cx6="http://schemas.microsoft.com/office/drawing/2016/5/12/chartex" xmlns:cx7="http://schemas.microsoft.com/office/drawing/2016/5/13/chartex" xmlns:cx8="http://schemas.microsoft.com/office/drawing/2016/5/14/chartex" xmlns:mc="http://schemas.openxmlformats.org/markup-compatibility/2006" xmlns:aink="http://schemas.microsoft.com/office/drawing/2016/ink" xmlns:am3d="http://schemas.microsoft.com/office/drawing/2017/model3d" xmlns:o="urn:schemas-microsoft-com:office:office" xmlns:r="http://schemas.openxmlformats.org/officeDocument/2006/relationships" xmlns:m="http://schemas.openxmlformats.org/officeDocument/2006/math" xmlns:v="urn:schemas-microsoft-com:vml" xmlns:wp14="http://schemas.microsoft.com/office/word/2010/wordprocessingDrawing" xmlns:wp="http://schemas.openxmlformats.org/drawingml/2006/wordprocessingDrawing" xmlns:w10="urn:schemas-microsoft-com:office:word" xmlns:w="http://schemas.openxmlformats.org/wordprocessingml/2006/main" xmlns:w14="http://schemas.microsoft.com/office/word/2010/wordml" xmlns:w15="http://schemas.microsoft.com/office/word/2012/wordml" xmlns:w16cex="http://schemas.microsoft.com/office/word/2018/wordml/cex" xmlns:w16cid="http://schemas.microsoft.com/office/word/2016/wordml/cid" xmlns:w16="http://schemas.microsoft.com/office/word/2018/wordml" xmlns:w16sdtdh="http://schemas.microsoft.com/office/word/2020/wordml/sdtdatahash" xmlns:w16se="http://schemas.microsoft.com/office/word/2015/wordml/symex" xmlns:wpg="http://schemas.microsoft.com/office/word/2010/wordprocessingGroup" xmlns:wpi="http://schemas.microsoft.com/office/word/2010/wordprocessingInk" xmlns:wne="http://schemas.microsoft.com/office/word/2006/wordml" xmlns:wps="http://schemas.microsoft.com/office/word/2010/wordprocessingShape" mc:Ignorable="w14 w15 w16se w16cid w16 w16cex w16sdtdh wp14">
   <w:p>
     <w:pPr>
       <w:pStyle w:val="Sidehoved"/>
@@ -2776,7 +3218,7 @@
 </file>
 
 <file path=word/numbering.xml><?xml version="1.0" encoding="utf-8"?>
-<w:numbering xmlns:wpc="http://schemas.microsoft.com/office/word/2010/wordprocessingCanvas" xmlns:cx="http://schemas.microsoft.com/office/drawing/2014/chartex" xmlns:cx1="http://schemas.microsoft.com/office/drawing/2015/9/8/chartex" xmlns:cx2="http://schemas.microsoft.com/office/drawing/2015/10/21/chartex" xmlns:cx3="http://schemas.microsoft.com/office/drawing/2016/5/9/chartex" xmlns:cx4="http://schemas.microsoft.com/office/drawing/2016/5/10/chartex" xmlns:cx5="http://schemas.microsoft.com/office/drawing/2016/5/11/chartex" xmlns:cx6="http://schemas.microsoft.com/office/drawing/2016/5/12/chartex" xmlns:cx7="http://schemas.microsoft.com/office/drawing/2016/5/13/chartex" xmlns:cx8="http://schemas.microsoft.com/office/drawing/2016/5/14/chartex" xmlns:mc="http://schemas.openxmlformats.org/markup-compatibility/2006" xmlns:aink="http://schemas.microsoft.com/office/drawing/2016/ink" xmlns:am3d="http://schemas.microsoft.com/office/drawing/2017/model3d" xmlns:o="urn:schemas-microsoft-com:office:office" xmlns:r="http://schemas.openxmlformats.org/officeDocument/2006/relationships" xmlns:m="http://schemas.openxmlformats.org/officeDocument/2006/math" xmlns:v="urn:schemas-microsoft-com:vml" xmlns:wp14="http://schemas.microsoft.com/office/word/2010/wordprocessingDrawing" xmlns:wp="http://schemas.openxmlformats.org/drawingml/2006/wordprocessingDrawing" xmlns:w10="urn:schemas-microsoft-com:office:word" xmlns:w="http://schemas.openxmlformats.org/wordprocessingml/2006/main" xmlns:w14="http://schemas.microsoft.com/office/word/2010/wordml" xmlns:w15="http://schemas.microsoft.com/office/word/2012/wordml" xmlns:w16cex="http://schemas.microsoft.com/office/word/2018/wordml/cex" xmlns:w16cid="http://schemas.microsoft.com/office/word/2016/wordml/cid" xmlns:w16="http://schemas.microsoft.com/office/word/2018/wordml" xmlns:w16se="http://schemas.microsoft.com/office/word/2015/wordml/symex" xmlns:wpg="http://schemas.microsoft.com/office/word/2010/wordprocessingGroup" xmlns:wpi="http://schemas.microsoft.com/office/word/2010/wordprocessingInk" xmlns:wne="http://schemas.microsoft.com/office/word/2006/wordml" xmlns:wps="http://schemas.microsoft.com/office/word/2010/wordprocessingShape" mc:Ignorable="w14 w15 w16se w16cid w16 w16cex wp14">
+<w:numbering xmlns:wpc="http://schemas.microsoft.com/office/word/2010/wordprocessingCanvas" xmlns:cx="http://schemas.microsoft.com/office/drawing/2014/chartex" xmlns:cx1="http://schemas.microsoft.com/office/drawing/2015/9/8/chartex" xmlns:cx2="http://schemas.microsoft.com/office/drawing/2015/10/21/chartex" xmlns:cx3="http://schemas.microsoft.com/office/drawing/2016/5/9/chartex" xmlns:cx4="http://schemas.microsoft.com/office/drawing/2016/5/10/chartex" xmlns:cx5="http://schemas.microsoft.com/office/drawing/2016/5/11/chartex" xmlns:cx6="http://schemas.microsoft.com/office/drawing/2016/5/12/chartex" xmlns:cx7="http://schemas.microsoft.com/office/drawing/2016/5/13/chartex" xmlns:cx8="http://schemas.microsoft.com/office/drawing/2016/5/14/chartex" xmlns:mc="http://schemas.openxmlformats.org/markup-compatibility/2006" xmlns:aink="http://schemas.microsoft.com/office/drawing/2016/ink" xmlns:am3d="http://schemas.microsoft.com/office/drawing/2017/model3d" xmlns:o="urn:schemas-microsoft-com:office:office" xmlns:r="http://schemas.openxmlformats.org/officeDocument/2006/relationships" xmlns:m="http://schemas.openxmlformats.org/officeDocument/2006/math" xmlns:v="urn:schemas-microsoft-com:vml" xmlns:wp14="http://schemas.microsoft.com/office/word/2010/wordprocessingDrawing" xmlns:wp="http://schemas.openxmlformats.org/drawingml/2006/wordprocessingDrawing" xmlns:w10="urn:schemas-microsoft-com:office:word" xmlns:w="http://schemas.openxmlformats.org/wordprocessingml/2006/main" xmlns:w14="http://schemas.microsoft.com/office/word/2010/wordml" xmlns:w15="http://schemas.microsoft.com/office/word/2012/wordml" xmlns:w16cex="http://schemas.microsoft.com/office/word/2018/wordml/cex" xmlns:w16cid="http://schemas.microsoft.com/office/word/2016/wordml/cid" xmlns:w16="http://schemas.microsoft.com/office/word/2018/wordml" xmlns:w16sdtdh="http://schemas.microsoft.com/office/word/2020/wordml/sdtdatahash" xmlns:w16se="http://schemas.microsoft.com/office/word/2015/wordml/symex" xmlns:wpg="http://schemas.microsoft.com/office/word/2010/wordprocessingGroup" xmlns:wpi="http://schemas.microsoft.com/office/word/2010/wordprocessingInk" xmlns:wne="http://schemas.microsoft.com/office/word/2006/wordml" xmlns:wps="http://schemas.microsoft.com/office/word/2010/wordprocessingShape" mc:Ignorable="w14 w15 w16se w16cid w16 w16cex w16sdtdh wp14">
   <w:abstractNum w:abstractNumId="0" w15:restartNumberingAfterBreak="0">
     <w:nsid w:val="3FE03BA2"/>
     <w:multiLevelType w:val="hybridMultilevel"/>
@@ -2896,7 +3338,7 @@
 </file>
 
 <file path=word/styles.xml><?xml version="1.0" encoding="utf-8"?>
-<w:styles xmlns:mc="http://schemas.openxmlformats.org/markup-compatibility/2006" xmlns:r="http://schemas.openxmlformats.org/officeDocument/2006/relationships" xmlns:w="http://schemas.openxmlformats.org/wordprocessingml/2006/main" xmlns:w14="http://schemas.microsoft.com/office/word/2010/wordml" xmlns:w15="http://schemas.microsoft.com/office/word/2012/wordml" xmlns:w16cex="http://schemas.microsoft.com/office/word/2018/wordml/cex" xmlns:w16cid="http://schemas.microsoft.com/office/word/2016/wordml/cid" xmlns:w16="http://schemas.microsoft.com/office/word/2018/wordml" xmlns:w16se="http://schemas.microsoft.com/office/word/2015/wordml/symex" mc:Ignorable="w14 w15 w16se w16cid w16 w16cex">
+<w:styles xmlns:mc="http://schemas.openxmlformats.org/markup-compatibility/2006" xmlns:r="http://schemas.openxmlformats.org/officeDocument/2006/relationships" xmlns:w="http://schemas.openxmlformats.org/wordprocessingml/2006/main" xmlns:w14="http://schemas.microsoft.com/office/word/2010/wordml" xmlns:w15="http://schemas.microsoft.com/office/word/2012/wordml" xmlns:w16cex="http://schemas.microsoft.com/office/word/2018/wordml/cex" xmlns:w16cid="http://schemas.microsoft.com/office/word/2016/wordml/cid" xmlns:w16="http://schemas.microsoft.com/office/word/2018/wordml" xmlns:w16sdtdh="http://schemas.microsoft.com/office/word/2020/wordml/sdtdatahash" xmlns:w16se="http://schemas.microsoft.com/office/word/2015/wordml/symex" mc:Ignorable="w14 w15 w16se w16cid w16 w16cex w16sdtdh">
   <w:docDefaults>
     <w:rPrDefault>
       <w:rPr>

</xml_diff>